<commit_message>
updated with final project
</commit_message>
<xml_diff>
--- a/python lab cover page.docx
+++ b/python lab cover page.docx
@@ -99,19 +99,8 @@
           <w:sz w:val="30"/>
           <w:szCs w:val="30"/>
         </w:rPr>
-        <w:t xml:space="preserve">Dhaka University of Engineering &amp; Technology, </w:t>
-      </w:r>
-      <w:proofErr w:type="spellStart"/>
-      <w:r>
-        <w:rPr>
-          <w:rFonts w:ascii="Century Gothic" w:hAnsi="Century Gothic"/>
-          <w:b/>
-          <w:sz w:val="30"/>
-          <w:szCs w:val="30"/>
-        </w:rPr>
-        <w:t>Gazipur</w:t>
-      </w:r>
-      <w:proofErr w:type="spellEnd"/>
+        <w:t>Dhaka University of Engineering &amp; Technology, Gazipur</w:t>
+      </w:r>
     </w:p>
     <w:p>
       <w:pPr>
@@ -199,9 +188,8 @@
           <w:sz w:val="28"/>
           <w:szCs w:val="28"/>
         </w:rPr>
-        <w:t xml:space="preserve">Home Exercise </w:t>
-      </w:r>
-      <w:proofErr w:type="gramStart"/>
+        <w:t xml:space="preserve">Home Exercise No : </w:t>
+      </w:r>
       <w:r>
         <w:rPr>
           <w:rFonts w:ascii="Century Gothic" w:hAnsi="Century Gothic"/>
@@ -209,9 +197,8 @@
           <w:sz w:val="28"/>
           <w:szCs w:val="28"/>
         </w:rPr>
-        <w:t>No :</w:t>
-      </w:r>
-      <w:proofErr w:type="gramEnd"/>
+        <w:t>0</w:t>
+      </w:r>
       <w:r>
         <w:rPr>
           <w:rFonts w:ascii="Century Gothic" w:hAnsi="Century Gothic"/>
@@ -219,7 +206,7 @@
           <w:sz w:val="28"/>
           <w:szCs w:val="28"/>
         </w:rPr>
-        <w:t xml:space="preserve"> </w:t>
+        <w:t>7</w:t>
       </w:r>
     </w:p>
     <w:p>
@@ -449,112 +436,58 @@
           <w:sz w:val="24"/>
           <w:szCs w:val="24"/>
         </w:rPr>
-        <w:t xml:space="preserve">Dr. </w:t>
-      </w:r>
-      <w:proofErr w:type="spellStart"/>
+        <w:t>Dr. Umme Fawzia Rahim</w:t>
+      </w:r>
+      <w:r>
+        <w:rPr>
+          <w:rFonts w:ascii="Century Gothic" w:hAnsi="Century Gothic"/>
+        </w:rPr>
+        <w:tab/>
+      </w:r>
+      <w:r>
+        <w:rPr>
+          <w:rFonts w:ascii="Century Gothic" w:hAnsi="Century Gothic"/>
+        </w:rPr>
+        <w:tab/>
+      </w:r>
+      <w:r>
+        <w:rPr>
+          <w:rFonts w:ascii="Century Gothic" w:hAnsi="Century Gothic"/>
+        </w:rPr>
+        <w:tab/>
+      </w:r>
+      <w:r>
+        <w:rPr>
+          <w:rFonts w:ascii="Century Gothic" w:hAnsi="Century Gothic"/>
+        </w:rPr>
+        <w:tab/>
+      </w:r>
+      <w:r>
+        <w:rPr>
+          <w:rFonts w:ascii="Century Gothic" w:hAnsi="Century Gothic"/>
+        </w:rPr>
+        <w:tab/>
+      </w:r>
+      <w:r>
+        <w:rPr>
+          <w:rFonts w:ascii="Century Gothic" w:hAnsi="Century Gothic"/>
+        </w:rPr>
+        <w:tab/>
+      </w:r>
+      <w:r>
+        <w:rPr>
+          <w:rFonts w:ascii="Century Gothic" w:hAnsi="Century Gothic"/>
+        </w:rPr>
+        <w:tab/>
+        <w:t xml:space="preserve">          </w:t>
+      </w:r>
       <w:r>
         <w:rPr>
           <w:rFonts w:ascii="Century Gothic" w:hAnsi="Century Gothic"/>
           <w:sz w:val="24"/>
           <w:szCs w:val="24"/>
         </w:rPr>
-        <w:t>Umme</w:t>
-      </w:r>
-      <w:proofErr w:type="spellEnd"/>
-      <w:r>
-        <w:rPr>
-          <w:rFonts w:ascii="Century Gothic" w:hAnsi="Century Gothic"/>
-          <w:sz w:val="24"/>
-          <w:szCs w:val="24"/>
-        </w:rPr>
-        <w:t xml:space="preserve"> </w:t>
-      </w:r>
-      <w:proofErr w:type="spellStart"/>
-      <w:r>
-        <w:rPr>
-          <w:rFonts w:ascii="Century Gothic" w:hAnsi="Century Gothic"/>
-          <w:sz w:val="24"/>
-          <w:szCs w:val="24"/>
-        </w:rPr>
-        <w:t>Fawzia</w:t>
-      </w:r>
-      <w:proofErr w:type="spellEnd"/>
-      <w:r>
-        <w:rPr>
-          <w:rFonts w:ascii="Century Gothic" w:hAnsi="Century Gothic"/>
-          <w:sz w:val="24"/>
-          <w:szCs w:val="24"/>
-        </w:rPr>
-        <w:t xml:space="preserve"> Rahim</w:t>
-      </w:r>
-      <w:r>
-        <w:rPr>
-          <w:rFonts w:ascii="Century Gothic" w:hAnsi="Century Gothic"/>
-        </w:rPr>
-        <w:tab/>
-      </w:r>
-      <w:r>
-        <w:rPr>
-          <w:rFonts w:ascii="Century Gothic" w:hAnsi="Century Gothic"/>
-        </w:rPr>
-        <w:tab/>
-      </w:r>
-      <w:r>
-        <w:rPr>
-          <w:rFonts w:ascii="Century Gothic" w:hAnsi="Century Gothic"/>
-        </w:rPr>
-        <w:tab/>
-      </w:r>
-      <w:r>
-        <w:rPr>
-          <w:rFonts w:ascii="Century Gothic" w:hAnsi="Century Gothic"/>
-        </w:rPr>
-        <w:tab/>
-      </w:r>
-      <w:r>
-        <w:rPr>
-          <w:rFonts w:ascii="Century Gothic" w:hAnsi="Century Gothic"/>
-        </w:rPr>
-        <w:tab/>
-      </w:r>
-      <w:r>
-        <w:rPr>
-          <w:rFonts w:ascii="Century Gothic" w:hAnsi="Century Gothic"/>
-        </w:rPr>
-        <w:tab/>
-      </w:r>
-      <w:r>
-        <w:rPr>
-          <w:rFonts w:ascii="Century Gothic" w:hAnsi="Century Gothic"/>
-        </w:rPr>
-        <w:tab/>
-        <w:t xml:space="preserve">          </w:t>
-      </w:r>
-      <w:r>
-        <w:rPr>
-          <w:rFonts w:ascii="Century Gothic" w:hAnsi="Century Gothic"/>
-          <w:sz w:val="24"/>
-          <w:szCs w:val="24"/>
-        </w:rPr>
-        <w:t xml:space="preserve">Mr. Md. </w:t>
-      </w:r>
-      <w:proofErr w:type="spellStart"/>
-      <w:r>
-        <w:rPr>
-          <w:rFonts w:ascii="Century Gothic" w:hAnsi="Century Gothic"/>
-          <w:sz w:val="24"/>
-          <w:szCs w:val="24"/>
-        </w:rPr>
-        <w:t>Shohidul</w:t>
-      </w:r>
-      <w:proofErr w:type="spellEnd"/>
-      <w:r>
-        <w:rPr>
-          <w:rFonts w:ascii="Century Gothic" w:hAnsi="Century Gothic"/>
-          <w:sz w:val="24"/>
-          <w:szCs w:val="24"/>
-        </w:rPr>
-        <w:t xml:space="preserve"> Islam</w:t>
+        <w:t>Mr. Md. Shohidul Islam</w:t>
       </w:r>
     </w:p>
     <w:p>
@@ -700,79 +633,57 @@
         <w:rPr>
           <w:rFonts w:ascii="Century Gothic" w:hAnsi="Century Gothic"/>
         </w:rPr>
-        <w:t xml:space="preserve">DUET, </w:t>
-      </w:r>
-      <w:proofErr w:type="spellStart"/>
-      <w:r>
-        <w:rPr>
-          <w:rFonts w:ascii="Century Gothic" w:hAnsi="Century Gothic"/>
-        </w:rPr>
-        <w:t>Gazipur</w:t>
-      </w:r>
-      <w:proofErr w:type="spellEnd"/>
-      <w:r>
-        <w:rPr>
-          <w:rFonts w:ascii="Century Gothic" w:hAnsi="Century Gothic"/>
-        </w:rPr>
-        <w:t xml:space="preserve"> </w:t>
-      </w:r>
-      <w:r>
-        <w:rPr>
-          <w:rFonts w:ascii="Century Gothic" w:hAnsi="Century Gothic"/>
-        </w:rPr>
-        <w:tab/>
-      </w:r>
-      <w:r>
-        <w:rPr>
-          <w:rFonts w:ascii="Century Gothic" w:hAnsi="Century Gothic"/>
-        </w:rPr>
-        <w:tab/>
-      </w:r>
-      <w:r>
-        <w:rPr>
-          <w:rFonts w:ascii="Century Gothic" w:hAnsi="Century Gothic"/>
-        </w:rPr>
-        <w:tab/>
-      </w:r>
-      <w:r>
-        <w:rPr>
-          <w:rFonts w:ascii="Century Gothic" w:hAnsi="Century Gothic"/>
-        </w:rPr>
-        <w:tab/>
-      </w:r>
-      <w:r>
-        <w:rPr>
-          <w:rFonts w:ascii="Century Gothic" w:hAnsi="Century Gothic"/>
-        </w:rPr>
-        <w:tab/>
-      </w:r>
-      <w:r>
-        <w:rPr>
-          <w:rFonts w:ascii="Century Gothic" w:hAnsi="Century Gothic"/>
-        </w:rPr>
-        <w:tab/>
-      </w:r>
-      <w:r>
-        <w:rPr>
-          <w:rFonts w:ascii="Century Gothic" w:hAnsi="Century Gothic"/>
-        </w:rPr>
-        <w:tab/>
-      </w:r>
-      <w:r>
-        <w:rPr>
-          <w:rFonts w:ascii="Century Gothic" w:hAnsi="Century Gothic"/>
-        </w:rPr>
-        <w:tab/>
-        <w:t xml:space="preserve">          DUET, </w:t>
-      </w:r>
-      <w:proofErr w:type="spellStart"/>
-      <w:r>
-        <w:rPr>
-          <w:rFonts w:ascii="Century Gothic" w:hAnsi="Century Gothic"/>
-        </w:rPr>
-        <w:t>Gazipur</w:t>
-      </w:r>
-      <w:proofErr w:type="spellEnd"/>
+        <w:t xml:space="preserve">DUET, Gazipur </w:t>
+      </w:r>
+      <w:r>
+        <w:rPr>
+          <w:rFonts w:ascii="Century Gothic" w:hAnsi="Century Gothic"/>
+        </w:rPr>
+        <w:tab/>
+      </w:r>
+      <w:r>
+        <w:rPr>
+          <w:rFonts w:ascii="Century Gothic" w:hAnsi="Century Gothic"/>
+        </w:rPr>
+        <w:tab/>
+      </w:r>
+      <w:r>
+        <w:rPr>
+          <w:rFonts w:ascii="Century Gothic" w:hAnsi="Century Gothic"/>
+        </w:rPr>
+        <w:tab/>
+      </w:r>
+      <w:r>
+        <w:rPr>
+          <w:rFonts w:ascii="Century Gothic" w:hAnsi="Century Gothic"/>
+        </w:rPr>
+        <w:tab/>
+      </w:r>
+      <w:r>
+        <w:rPr>
+          <w:rFonts w:ascii="Century Gothic" w:hAnsi="Century Gothic"/>
+        </w:rPr>
+        <w:tab/>
+      </w:r>
+      <w:r>
+        <w:rPr>
+          <w:rFonts w:ascii="Century Gothic" w:hAnsi="Century Gothic"/>
+        </w:rPr>
+        <w:tab/>
+      </w:r>
+      <w:r>
+        <w:rPr>
+          <w:rFonts w:ascii="Century Gothic" w:hAnsi="Century Gothic"/>
+        </w:rPr>
+        <w:tab/>
+      </w:r>
+      <w:r>
+        <w:rPr>
+          <w:rFonts w:ascii="Century Gothic" w:hAnsi="Century Gothic"/>
+        </w:rPr>
+        <w:tab/>
+        <w:t xml:space="preserve">          DUET, Gazipur</w:t>
+      </w:r>
     </w:p>
     <w:p>
       <w:pPr>
@@ -833,6 +744,12 @@
         <w:tab/>
         <w:t xml:space="preserve">: </w:t>
       </w:r>
+      <w:r>
+        <w:rPr>
+          <w:rFonts w:ascii="Century Gothic" w:hAnsi="Century Gothic"/>
+        </w:rPr>
+        <w:t>Jayed hoshen</w:t>
+      </w:r>
     </w:p>
     <w:p>
       <w:pPr>
@@ -854,6 +771,12 @@
         <w:tab/>
         <w:t xml:space="preserve">: </w:t>
       </w:r>
+      <w:r>
+        <w:rPr>
+          <w:rFonts w:ascii="Century Gothic" w:hAnsi="Century Gothic"/>
+        </w:rPr>
+        <w:t>2204076</w:t>
+      </w:r>
     </w:p>
     <w:p>
       <w:pPr>
@@ -875,6 +798,12 @@
         <w:tab/>
         <w:t>:</w:t>
       </w:r>
+      <w:r>
+        <w:rPr>
+          <w:rFonts w:ascii="Century Gothic" w:hAnsi="Century Gothic"/>
+        </w:rPr>
+        <w:t xml:space="preserve"> B</w:t>
+      </w:r>
     </w:p>
     <w:p>
       <w:pPr>
@@ -894,7 +823,13 @@
           <w:rFonts w:ascii="Century Gothic" w:hAnsi="Century Gothic"/>
         </w:rPr>
         <w:tab/>
-        <w:t>: Computer Science and Technology</w:t>
+        <w:t xml:space="preserve">: Computer Science and </w:t>
+      </w:r>
+      <w:r>
+        <w:rPr>
+          <w:rFonts w:ascii="Century Gothic" w:hAnsi="Century Gothic"/>
+        </w:rPr>
+        <w:t>Engineering</w:t>
       </w:r>
     </w:p>
     <w:p>
@@ -909,16 +844,8 @@
         <w:rPr>
           <w:rFonts w:ascii="Century Gothic" w:hAnsi="Century Gothic"/>
         </w:rPr>
-        <w:t>Year/</w:t>
-      </w:r>
-      <w:proofErr w:type="spellStart"/>
-      <w:r>
-        <w:rPr>
-          <w:rFonts w:ascii="Century Gothic" w:hAnsi="Century Gothic"/>
-        </w:rPr>
-        <w:t>Sem</w:t>
-      </w:r>
-      <w:proofErr w:type="spellEnd"/>
+        <w:t>Year/Sem</w:t>
+      </w:r>
       <w:r>
         <w:rPr>
           <w:rFonts w:ascii="Century Gothic" w:hAnsi="Century Gothic"/>
@@ -986,13 +913,30 @@
           <w:rFonts w:ascii="Century Gothic" w:hAnsi="Century Gothic"/>
         </w:rPr>
         <w:tab/>
-        <w:t xml:space="preserve"> </w:t>
-      </w:r>
-      <w:r>
-        <w:rPr>
-          <w:rFonts w:ascii="Century Gothic" w:hAnsi="Century Gothic"/>
-        </w:rPr>
-        <w:t xml:space="preserve"> /     / 2024</w:t>
+      </w:r>
+      <w:r>
+        <w:rPr>
+          <w:rFonts w:ascii="Century Gothic" w:hAnsi="Century Gothic"/>
+        </w:rPr>
+        <w:t>26</w:t>
+      </w:r>
+      <w:r>
+        <w:rPr>
+          <w:rFonts w:ascii="Century Gothic" w:hAnsi="Century Gothic"/>
+        </w:rPr>
+        <w:t xml:space="preserve"> / </w:t>
+      </w:r>
+      <w:r>
+        <w:rPr>
+          <w:rFonts w:ascii="Century Gothic" w:hAnsi="Century Gothic"/>
+        </w:rPr>
+        <w:t>12</w:t>
+      </w:r>
+      <w:r>
+        <w:rPr>
+          <w:rFonts w:ascii="Century Gothic" w:hAnsi="Century Gothic"/>
+        </w:rPr>
+        <w:t xml:space="preserve"> / 2024</w:t>
       </w:r>
       <w:bookmarkStart w:id="0" w:name="_GoBack"/>
       <w:bookmarkEnd w:id="0"/>
@@ -1524,6 +1468,36 @@
     <w:semiHidden/>
     <w:unhideWhenUsed/>
   </w:style>
+  <w:style w:type="paragraph" w:styleId="BalloonText">
+    <w:name w:val="Balloon Text"/>
+    <w:basedOn w:val="Normal"/>
+    <w:link w:val="BalloonTextChar"/>
+    <w:uiPriority w:val="99"/>
+    <w:semiHidden/>
+    <w:unhideWhenUsed/>
+    <w:rsid w:val="00303EE0"/>
+    <w:pPr>
+      <w:spacing w:after="0" w:line="240" w:lineRule="auto"/>
+    </w:pPr>
+    <w:rPr>
+      <w:rFonts w:ascii="Segoe UI" w:hAnsi="Segoe UI" w:cs="Segoe UI"/>
+      <w:sz w:val="18"/>
+      <w:szCs w:val="18"/>
+    </w:rPr>
+  </w:style>
+  <w:style w:type="character" w:customStyle="1" w:styleId="BalloonTextChar">
+    <w:name w:val="Balloon Text Char"/>
+    <w:basedOn w:val="DefaultParagraphFont"/>
+    <w:link w:val="BalloonText"/>
+    <w:uiPriority w:val="99"/>
+    <w:semiHidden/>
+    <w:rsid w:val="00303EE0"/>
+    <w:rPr>
+      <w:rFonts w:ascii="Segoe UI" w:hAnsi="Segoe UI" w:cs="Segoe UI"/>
+      <w:sz w:val="18"/>
+      <w:szCs w:val="18"/>
+    </w:rPr>
+  </w:style>
 </w:styles>
 </file>
 

</xml_diff>